<commit_message>
The latest documentation to meet name convention requirement
</commit_message>
<xml_diff>
--- a/User Manual.docx
+++ b/User Manual.docx
@@ -20,11 +20,14 @@
         </w:numPr>
       </w:pPr>
       <w:r>
-        <w:t xml:space="preserve">Create database – Copy paste data/the </w:t>
+        <w:t>Create database – Copy paste data/</w:t>
       </w:r>
       <w:proofErr w:type="spellStart"/>
       <w:r>
-        <w:t>two.sql</w:t>
+        <w:t>database</w:t>
+      </w:r>
+      <w:r>
+        <w:t>.sql</w:t>
       </w:r>
       <w:proofErr w:type="spellEnd"/>
       <w:r>
@@ -46,6 +49,35 @@
       <w:r>
         <w:t>.</w:t>
       </w:r>
+    </w:p>
+    <w:p>
+      <w:pPr>
+        <w:pStyle w:val="ListParagraph"/>
+      </w:pPr>
+      <w:r>
+        <w:t>The database name is “</w:t>
+      </w:r>
+      <w:proofErr w:type="spellStart"/>
+      <w:r>
+        <w:t>projectdb</w:t>
+      </w:r>
+      <w:proofErr w:type="spellEnd"/>
+      <w:r>
+        <w:t>”.</w:t>
+      </w:r>
+      <w:r>
+        <w:t xml:space="preserve"> Type “use </w:t>
+      </w:r>
+      <w:proofErr w:type="spellStart"/>
+      <w:r>
+        <w:t>projectdb</w:t>
+      </w:r>
+      <w:proofErr w:type="spellEnd"/>
+      <w:r>
+        <w:t>;”.</w:t>
+      </w:r>
+      <w:bookmarkStart w:id="0" w:name="_GoBack"/>
+      <w:bookmarkEnd w:id="0"/>
     </w:p>
     <w:p>
       <w:pPr>
@@ -169,15 +201,7 @@
       </w:r>
       <w:proofErr w:type="spellEnd"/>
       <w:r>
-        <w:t>” - Login with username (example: jlabroue</w:t>
-      </w:r>
-      <w:proofErr w:type="gramStart"/>
-      <w:r>
-        <w:t>0)and</w:t>
-      </w:r>
-      <w:proofErr w:type="gramEnd"/>
-      <w:r>
-        <w:t xml:space="preserve"> password (example: vc5PBMQ) from “users” table.</w:t>
+        <w:t>” - Login with username (example: jlabroue0)and password (example: vc5PBMQ) from “users” table.</w:t>
       </w:r>
     </w:p>
     <w:p>
@@ -566,43 +590,7 @@
         <w:pStyle w:val="ListParagraph"/>
       </w:pPr>
       <w:r>
-        <w:t>After click “</w:t>
-      </w:r>
-      <w:r>
-        <w:t xml:space="preserve">delete your </w:t>
-      </w:r>
-      <w:r>
-        <w:t>album</w:t>
-      </w:r>
-      <w:r>
-        <w:t>s</w:t>
-      </w:r>
-      <w:r>
-        <w:t xml:space="preserve">” button, page </w:t>
-      </w:r>
-      <w:r>
-        <w:t>radio buttons with user’s albums’ name</w:t>
-      </w:r>
-      <w:r>
-        <w:t xml:space="preserve">. User can </w:t>
-      </w:r>
-      <w:r>
-        <w:t>choose</w:t>
-      </w:r>
-      <w:r>
-        <w:t xml:space="preserve"> </w:t>
-      </w:r>
-      <w:r>
-        <w:t>one album</w:t>
-      </w:r>
-      <w:r>
-        <w:t xml:space="preserve"> and click </w:t>
-      </w:r>
-      <w:r>
-        <w:t>delete</w:t>
-      </w:r>
-      <w:r>
-        <w:t>.</w:t>
+        <w:t>After click “delete your albums” button, page radio buttons with user’s albums’ name. User can choose one album and click delete.</w:t>
       </w:r>
     </w:p>
     <w:p>
@@ -674,37 +662,7 @@
         <w:pStyle w:val="ListParagraph"/>
       </w:pPr>
       <w:r>
-        <w:t>After click “</w:t>
-      </w:r>
-      <w:r>
-        <w:t>edit</w:t>
-      </w:r>
-      <w:r>
-        <w:t xml:space="preserve"> new album” button, page shows </w:t>
-      </w:r>
-      <w:r>
-        <w:t xml:space="preserve">radio buttons with your albums name and </w:t>
-      </w:r>
-      <w:r>
-        <w:t>textbox. User can</w:t>
-      </w:r>
-      <w:r>
-        <w:t xml:space="preserve"> choose one album and</w:t>
-      </w:r>
-      <w:r>
-        <w:t xml:space="preserve"> input new name </w:t>
-      </w:r>
-      <w:r>
-        <w:t xml:space="preserve">for it </w:t>
-      </w:r>
-      <w:r>
-        <w:t xml:space="preserve">and click </w:t>
-      </w:r>
-      <w:r>
-        <w:t>edit</w:t>
-      </w:r>
-      <w:r>
-        <w:t>.</w:t>
+        <w:t>After click “edit new album” button, page shows radio buttons with your albums name and textbox. User can choose one album and input new name for it and click edit.</w:t>
       </w:r>
     </w:p>
     <w:p>
@@ -894,8 +852,6 @@
           </wp:inline>
         </w:drawing>
       </w:r>
-      <w:bookmarkStart w:id="0" w:name="_GoBack"/>
-      <w:bookmarkEnd w:id="0"/>
     </w:p>
     <w:p>
       <w:pPr>
@@ -1615,6 +1571,7 @@
     <w:lsdException w:name="HTML Sample" w:semiHidden="1" w:unhideWhenUsed="1"/>
     <w:lsdException w:name="HTML Typewriter" w:semiHidden="1" w:unhideWhenUsed="1"/>
     <w:lsdException w:name="HTML Variable" w:semiHidden="1" w:unhideWhenUsed="1"/>
+    <w:lsdException w:name="Normal Table" w:semiHidden="1" w:unhideWhenUsed="1"/>
     <w:lsdException w:name="annotation subject" w:semiHidden="1" w:unhideWhenUsed="1"/>
     <w:lsdException w:name="No List" w:semiHidden="1" w:unhideWhenUsed="1"/>
     <w:lsdException w:name="Outline List 1" w:semiHidden="1" w:unhideWhenUsed="1"/>
@@ -1661,8 +1618,10 @@
     <w:lsdException w:name="Table Subtle 2" w:semiHidden="1" w:unhideWhenUsed="1"/>
     <w:lsdException w:name="Table Web 1" w:semiHidden="1" w:unhideWhenUsed="1"/>
     <w:lsdException w:name="Table Web 2" w:semiHidden="1" w:unhideWhenUsed="1"/>
+    <w:lsdException w:name="Table Web 3" w:semiHidden="1" w:unhideWhenUsed="1"/>
     <w:lsdException w:name="Balloon Text" w:semiHidden="1" w:unhideWhenUsed="1"/>
     <w:lsdException w:name="Table Grid" w:uiPriority="39"/>
+    <w:lsdException w:name="Table Theme" w:semiHidden="1" w:unhideWhenUsed="1"/>
     <w:lsdException w:name="Placeholder Text" w:semiHidden="1"/>
     <w:lsdException w:name="No Spacing" w:uiPriority="1" w:qFormat="1"/>
     <w:lsdException w:name="Light Shading" w:uiPriority="60"/>

</xml_diff>